<commit_message>
Working With Abstraction - Exercises
OOP Basics
</commit_message>
<xml_diff>
--- a/CSharp_OOP_Basics/02WorkingWithAbstraction/lab/02. CSharp-OOP-Basics-Working-with-Abstraction-Lab.docx
+++ b/CSharp_OOP_Basics/02WorkingWithAbstraction/lab/02. CSharp-OOP-Basics-Working-with-Abstraction-Lab.docx
@@ -1,6 +1,6 @@
 
 <file path=word/document.xml><?xml version="1.0" encoding="utf-8"?>
-<w:document xmlns:wpc="http://schemas.microsoft.com/office/word/2010/wordprocessingCanvas" xmlns:cx="http://schemas.microsoft.com/office/drawing/2014/chartex" xmlns:cx1="http://schemas.microsoft.com/office/drawing/2015/9/8/chartex" xmlns:cx2="http://schemas.microsoft.com/office/drawing/2015/10/21/chartex" xmlns:cx3="http://schemas.microsoft.com/office/drawing/2016/5/9/chartex" xmlns:cx4="http://schemas.microsoft.com/office/drawing/2016/5/10/chartex" xmlns:cx5="http://schemas.microsoft.com/office/drawing/2016/5/11/chartex" xmlns:cx6="http://schemas.microsoft.com/office/drawing/2016/5/12/chartex" xmlns:cx7="http://schemas.microsoft.com/office/drawing/2016/5/13/chartex" xmlns:cx8="http://schemas.microsoft.com/office/drawing/2016/5/14/chartex" xmlns:mc="http://schemas.openxmlformats.org/markup-compatibility/2006" xmlns:aink="http://schemas.microsoft.com/office/drawing/2016/ink" xmlns:am3d="http://schemas.microsoft.com/office/drawing/2017/model3d" xmlns:o="urn:schemas-microsoft-com:office:office" xmlns:r="http://schemas.openxmlformats.org/officeDocument/2006/relationships" xmlns:m="http://schemas.openxmlformats.org/officeDocument/2006/math" xmlns:v="urn:schemas-microsoft-com:vml" xmlns:wp14="http://schemas.microsoft.com/office/word/2010/wordprocessingDrawing" xmlns:wp="http://schemas.openxmlformats.org/drawingml/2006/wordprocessingDrawing" xmlns:w10="urn:schemas-microsoft-com:office:word" xmlns:w="http://schemas.openxmlformats.org/wordprocessingml/2006/main" xmlns:w14="http://schemas.microsoft.com/office/word/2010/wordml" xmlns:w15="http://schemas.microsoft.com/office/word/2012/wordml" xmlns:w16cid="http://schemas.microsoft.com/office/word/2016/wordml/cid" xmlns:w16se="http://schemas.microsoft.com/office/word/2015/wordml/symex" xmlns:wpg="http://schemas.microsoft.com/office/word/2010/wordprocessingGroup" xmlns:wpi="http://schemas.microsoft.com/office/word/2010/wordprocessingInk" xmlns:wne="http://schemas.microsoft.com/office/word/2006/wordml" xmlns:wps="http://schemas.microsoft.com/office/word/2010/wordprocessingShape" mc:Ignorable="w14 w15 w16se w16cid wp14">
+<w:document xmlns:wpc="http://schemas.microsoft.com/office/word/2010/wordprocessingCanvas" xmlns:mc="http://schemas.openxmlformats.org/markup-compatibility/2006" xmlns:o="urn:schemas-microsoft-com:office:office" xmlns:r="http://schemas.openxmlformats.org/officeDocument/2006/relationships" xmlns:m="http://schemas.openxmlformats.org/officeDocument/2006/math" xmlns:v="urn:schemas-microsoft-com:vml" xmlns:wp14="http://schemas.microsoft.com/office/word/2010/wordprocessingDrawing" xmlns:wp="http://schemas.openxmlformats.org/drawingml/2006/wordprocessingDrawing" xmlns:w10="urn:schemas-microsoft-com:office:word" xmlns:w="http://schemas.openxmlformats.org/wordprocessingml/2006/main" xmlns:w14="http://schemas.microsoft.com/office/word/2010/wordml" xmlns:w15="http://schemas.microsoft.com/office/word/2012/wordml" xmlns:wpg="http://schemas.microsoft.com/office/word/2010/wordprocessingGroup" xmlns:wpi="http://schemas.microsoft.com/office/word/2010/wordprocessingInk" xmlns:wne="http://schemas.microsoft.com/office/word/2006/wordml" xmlns:wps="http://schemas.microsoft.com/office/word/2010/wordprocessingShape" mc:Ignorable="w14 w15 wp14">
   <w:body>
     <w:p>
       <w:pPr>
@@ -860,15 +860,24 @@
       </w:r>
     </w:p>
     <w:p>
+      <w:pPr>
+        <w:rPr>
+          <w:lang w:val="bg-BG"/>
+        </w:rPr>
+      </w:pPr>
       <w:r>
         <w:t xml:space="preserve">Create a </w:t>
       </w:r>
+      <w:bookmarkStart w:id="0" w:name="OLE_LINK1"/>
+      <w:bookmarkStart w:id="1" w:name="OLE_LINK2"/>
       <w:r>
         <w:rPr>
           <w:rStyle w:val="CodeChar"/>
         </w:rPr>
         <w:t>PrintRow()</w:t>
       </w:r>
+      <w:bookmarkEnd w:id="0"/>
+      <w:bookmarkEnd w:id="1"/>
       <w:r>
         <w:t xml:space="preserve"> method to easily reuse code.</w:t>
       </w:r>
@@ -895,13 +904,7 @@
         <w:t>Point</w:t>
       </w:r>
       <w:r>
-        <w:t xml:space="preserve"> and a class </w:t>
-      </w:r>
-      <w:r>
-        <w:rPr>
-          <w:b/>
-        </w:rPr>
-        <w:t>Rectangle</w:t>
+        <w:t xml:space="preserve"> and a class</w:t>
       </w:r>
       <w:r>
         <w:t xml:space="preserve">. The </w:t>
@@ -1151,6 +1154,8 @@
       <w:r>
         <w:t xml:space="preserve">On the first line read the </w:t>
       </w:r>
+      <w:bookmarkStart w:id="2" w:name="OLE_LINK11"/>
+      <w:bookmarkStart w:id="3" w:name="OLE_LINK12"/>
       <w:r>
         <w:rPr>
           <w:b/>
@@ -1158,8 +1163,15 @@
         <w:t>coordinates</w:t>
       </w:r>
       <w:r>
-        <w:t xml:space="preserve"> of the </w:t>
-      </w:r>
+        <w:t xml:space="preserve"> </w:t>
+      </w:r>
+      <w:bookmarkEnd w:id="2"/>
+      <w:bookmarkEnd w:id="3"/>
+      <w:r>
+        <w:t xml:space="preserve">of the </w:t>
+      </w:r>
+      <w:bookmarkStart w:id="4" w:name="OLE_LINK3"/>
+      <w:bookmarkStart w:id="5" w:name="OLE_LINK4"/>
       <w:r>
         <w:rPr>
           <w:b/>
@@ -1169,6 +1181,10 @@
       <w:r>
         <w:t xml:space="preserve"> </w:t>
       </w:r>
+      <w:bookmarkStart w:id="6" w:name="OLE_LINK5"/>
+      <w:bookmarkStart w:id="7" w:name="OLE_LINK6"/>
+      <w:bookmarkEnd w:id="4"/>
+      <w:bookmarkEnd w:id="5"/>
       <w:r>
         <w:rPr>
           <w:b/>
@@ -1176,8 +1192,15 @@
         <w:t>left</w:t>
       </w:r>
       <w:r>
-        <w:t xml:space="preserve"> and </w:t>
-      </w:r>
+        <w:t xml:space="preserve"> </w:t>
+      </w:r>
+      <w:bookmarkEnd w:id="6"/>
+      <w:bookmarkEnd w:id="7"/>
+      <w:r>
+        <w:t xml:space="preserve">and </w:t>
+      </w:r>
+      <w:bookmarkStart w:id="8" w:name="OLE_LINK7"/>
+      <w:bookmarkStart w:id="9" w:name="OLE_LINK8"/>
       <w:r>
         <w:rPr>
           <w:b/>
@@ -1187,6 +1210,10 @@
       <w:r>
         <w:t xml:space="preserve"> </w:t>
       </w:r>
+      <w:bookmarkStart w:id="10" w:name="OLE_LINK9"/>
+      <w:bookmarkStart w:id="11" w:name="OLE_LINK10"/>
+      <w:bookmarkEnd w:id="8"/>
+      <w:bookmarkEnd w:id="9"/>
       <w:r>
         <w:rPr>
           <w:b/>
@@ -1194,7 +1221,12 @@
         <w:t>right</w:t>
       </w:r>
       <w:r>
-        <w:t xml:space="preserve"> corner of the </w:t>
+        <w:t xml:space="preserve"> </w:t>
+      </w:r>
+      <w:bookmarkEnd w:id="10"/>
+      <w:bookmarkEnd w:id="11"/>
+      <w:r>
+        <w:t xml:space="preserve">corner of the </w:t>
       </w:r>
       <w:r>
         <w:rPr>
@@ -1219,7 +1251,79 @@
           <w:b/>
           <w:noProof/>
         </w:rPr>
-        <w:t>&lt;topLeftX&gt; &lt;topLeftY&gt; &lt;bottomRightX&gt; &lt;bottomRightY&gt;</w:t>
+        <w:t>&lt;</w:t>
+      </w:r>
+      <w:bookmarkStart w:id="12" w:name="OLE_LINK13"/>
+      <w:bookmarkStart w:id="13" w:name="OLE_LINK14"/>
+      <w:r>
+        <w:rPr>
+          <w:b/>
+          <w:noProof/>
+        </w:rPr>
+        <w:t>topLeftX</w:t>
+      </w:r>
+      <w:bookmarkEnd w:id="12"/>
+      <w:bookmarkEnd w:id="13"/>
+      <w:r>
+        <w:rPr>
+          <w:b/>
+          <w:noProof/>
+        </w:rPr>
+        <w:t>&gt; &lt;</w:t>
+      </w:r>
+      <w:bookmarkStart w:id="14" w:name="OLE_LINK15"/>
+      <w:bookmarkStart w:id="15" w:name="OLE_LINK16"/>
+      <w:r>
+        <w:rPr>
+          <w:b/>
+          <w:noProof/>
+        </w:rPr>
+        <w:t>topLeftY</w:t>
+      </w:r>
+      <w:bookmarkEnd w:id="14"/>
+      <w:bookmarkEnd w:id="15"/>
+      <w:r>
+        <w:rPr>
+          <w:b/>
+          <w:noProof/>
+        </w:rPr>
+        <w:t>&gt; &lt;</w:t>
+      </w:r>
+      <w:bookmarkStart w:id="16" w:name="OLE_LINK17"/>
+      <w:bookmarkStart w:id="17" w:name="OLE_LINK18"/>
+      <w:r>
+        <w:rPr>
+          <w:b/>
+          <w:noProof/>
+        </w:rPr>
+        <w:t>bottomRightX</w:t>
+      </w:r>
+      <w:bookmarkEnd w:id="16"/>
+      <w:bookmarkEnd w:id="17"/>
+      <w:r>
+        <w:rPr>
+          <w:b/>
+          <w:noProof/>
+        </w:rPr>
+        <w:t>&gt; &lt;</w:t>
+      </w:r>
+      <w:bookmarkStart w:id="18" w:name="OLE_LINK19"/>
+      <w:bookmarkStart w:id="19" w:name="OLE_LINK20"/>
+      <w:r>
+        <w:rPr>
+          <w:b/>
+          <w:noProof/>
+        </w:rPr>
+        <w:t>bottomRightY</w:t>
+      </w:r>
+      <w:bookmarkEnd w:id="18"/>
+      <w:bookmarkEnd w:id="19"/>
+      <w:r>
+        <w:rPr>
+          <w:b/>
+          <w:noProof/>
+        </w:rPr>
+        <w:t>&gt;</w:t>
       </w:r>
       <w:r>
         <w:rPr>
@@ -2238,6 +2342,7 @@
         <w:pStyle w:val="Heading2"/>
       </w:pPr>
       <w:r>
+        <w:lastRenderedPageBreak/>
         <w:t>Student System</w:t>
       </w:r>
     </w:p>
@@ -2551,8 +2656,6 @@
         </w:rPr>
         <w:t>to the app!</w:t>
       </w:r>
-      <w:bookmarkStart w:id="0" w:name="_GoBack"/>
-      <w:bookmarkEnd w:id="0"/>
     </w:p>
     <w:p>
       <w:pPr>
@@ -2824,6 +2927,8 @@
         </w:rPr>
         <w:t xml:space="preserve"> that calculates the total price of a holiday, given the </w:t>
       </w:r>
+      <w:bookmarkStart w:id="20" w:name="OLE_LINK21"/>
+      <w:bookmarkStart w:id="21" w:name="OLE_LINK22"/>
       <w:r>
         <w:rPr>
           <w:b/>
@@ -2857,6 +2962,8 @@
         </w:rPr>
         <w:t>day</w:t>
       </w:r>
+      <w:bookmarkEnd w:id="20"/>
+      <w:bookmarkEnd w:id="21"/>
       <w:r>
         <w:rPr>
           <w:lang w:val="en-GB"/>
@@ -3257,8 +3364,13 @@
         <w:t>reservation</w:t>
       </w:r>
       <w:r>
-        <w:t xml:space="preserve"> in the format:</w:t>
-      </w:r>
+        <w:t xml:space="preserve"> in the format</w:t>
+      </w:r>
+      <w:proofErr w:type="gramStart"/>
+      <w:r>
+        <w:t>:</w:t>
+      </w:r>
+      <w:proofErr w:type="gramEnd"/>
       <w:r>
         <w:br/>
       </w:r>
@@ -3284,6 +3396,8 @@
       <w:r>
         <w:t>, where:</w:t>
       </w:r>
+      <w:bookmarkStart w:id="22" w:name="_GoBack"/>
+      <w:bookmarkEnd w:id="22"/>
     </w:p>
     <w:p>
       <w:pPr>
@@ -3426,6 +3540,7 @@
         <w:pStyle w:val="Heading3"/>
       </w:pPr>
       <w:r>
+        <w:lastRenderedPageBreak/>
         <w:t>Output</w:t>
       </w:r>
     </w:p>
@@ -3754,7 +3869,7 @@
 </file>
 
 <file path=word/endnotes.xml><?xml version="1.0" encoding="utf-8"?>
-<w:endnotes xmlns:wpc="http://schemas.microsoft.com/office/word/2010/wordprocessingCanvas" xmlns:cx="http://schemas.microsoft.com/office/drawing/2014/chartex" xmlns:cx1="http://schemas.microsoft.com/office/drawing/2015/9/8/chartex" xmlns:cx2="http://schemas.microsoft.com/office/drawing/2015/10/21/chartex" xmlns:cx3="http://schemas.microsoft.com/office/drawing/2016/5/9/chartex" xmlns:cx4="http://schemas.microsoft.com/office/drawing/2016/5/10/chartex" xmlns:cx5="http://schemas.microsoft.com/office/drawing/2016/5/11/chartex" xmlns:cx6="http://schemas.microsoft.com/office/drawing/2016/5/12/chartex" xmlns:cx7="http://schemas.microsoft.com/office/drawing/2016/5/13/chartex" xmlns:cx8="http://schemas.microsoft.com/office/drawing/2016/5/14/chartex" xmlns:mc="http://schemas.openxmlformats.org/markup-compatibility/2006" xmlns:aink="http://schemas.microsoft.com/office/drawing/2016/ink" xmlns:am3d="http://schemas.microsoft.com/office/drawing/2017/model3d" xmlns:o="urn:schemas-microsoft-com:office:office" xmlns:r="http://schemas.openxmlformats.org/officeDocument/2006/relationships" xmlns:m="http://schemas.openxmlformats.org/officeDocument/2006/math" xmlns:v="urn:schemas-microsoft-com:vml" xmlns:wp14="http://schemas.microsoft.com/office/word/2010/wordprocessingDrawing" xmlns:wp="http://schemas.openxmlformats.org/drawingml/2006/wordprocessingDrawing" xmlns:w10="urn:schemas-microsoft-com:office:word" xmlns:w="http://schemas.openxmlformats.org/wordprocessingml/2006/main" xmlns:w14="http://schemas.microsoft.com/office/word/2010/wordml" xmlns:w15="http://schemas.microsoft.com/office/word/2012/wordml" xmlns:w16cid="http://schemas.microsoft.com/office/word/2016/wordml/cid" xmlns:w16se="http://schemas.microsoft.com/office/word/2015/wordml/symex" xmlns:wpg="http://schemas.microsoft.com/office/word/2010/wordprocessingGroup" xmlns:wpi="http://schemas.microsoft.com/office/word/2010/wordprocessingInk" xmlns:wne="http://schemas.microsoft.com/office/word/2006/wordml" xmlns:wps="http://schemas.microsoft.com/office/word/2010/wordprocessingShape" mc:Ignorable="w14 w15 w16se w16cid wp14">
+<w:endnotes xmlns:wpc="http://schemas.microsoft.com/office/word/2010/wordprocessingCanvas" xmlns:mc="http://schemas.openxmlformats.org/markup-compatibility/2006" xmlns:o="urn:schemas-microsoft-com:office:office" xmlns:r="http://schemas.openxmlformats.org/officeDocument/2006/relationships" xmlns:m="http://schemas.openxmlformats.org/officeDocument/2006/math" xmlns:v="urn:schemas-microsoft-com:vml" xmlns:wp14="http://schemas.microsoft.com/office/word/2010/wordprocessingDrawing" xmlns:wp="http://schemas.openxmlformats.org/drawingml/2006/wordprocessingDrawing" xmlns:w10="urn:schemas-microsoft-com:office:word" xmlns:w="http://schemas.openxmlformats.org/wordprocessingml/2006/main" xmlns:w14="http://schemas.microsoft.com/office/word/2010/wordml" xmlns:w15="http://schemas.microsoft.com/office/word/2012/wordml" xmlns:wpg="http://schemas.microsoft.com/office/word/2010/wordprocessingGroup" xmlns:wpi="http://schemas.microsoft.com/office/word/2010/wordprocessingInk" xmlns:wne="http://schemas.microsoft.com/office/word/2006/wordml" xmlns:wps="http://schemas.microsoft.com/office/word/2010/wordprocessingShape" mc:Ignorable="w14 w15 wp14">
   <w:endnote w:type="separator" w:id="-1">
     <w:p>
       <w:pPr>
@@ -3779,7 +3894,7 @@
 </file>
 
 <file path=word/footer1.xml><?xml version="1.0" encoding="utf-8"?>
-<w:ftr xmlns:wpc="http://schemas.microsoft.com/office/word/2010/wordprocessingCanvas" xmlns:cx="http://schemas.microsoft.com/office/drawing/2014/chartex" xmlns:cx1="http://schemas.microsoft.com/office/drawing/2015/9/8/chartex" xmlns:cx2="http://schemas.microsoft.com/office/drawing/2015/10/21/chartex" xmlns:cx3="http://schemas.microsoft.com/office/drawing/2016/5/9/chartex" xmlns:cx4="http://schemas.microsoft.com/office/drawing/2016/5/10/chartex" xmlns:cx5="http://schemas.microsoft.com/office/drawing/2016/5/11/chartex" xmlns:cx6="http://schemas.microsoft.com/office/drawing/2016/5/12/chartex" xmlns:cx7="http://schemas.microsoft.com/office/drawing/2016/5/13/chartex" xmlns:cx8="http://schemas.microsoft.com/office/drawing/2016/5/14/chartex" xmlns:mc="http://schemas.openxmlformats.org/markup-compatibility/2006" xmlns:aink="http://schemas.microsoft.com/office/drawing/2016/ink" xmlns:am3d="http://schemas.microsoft.com/office/drawing/2017/model3d" xmlns:o="urn:schemas-microsoft-com:office:office" xmlns:r="http://schemas.openxmlformats.org/officeDocument/2006/relationships" xmlns:m="http://schemas.openxmlformats.org/officeDocument/2006/math" xmlns:v="urn:schemas-microsoft-com:vml" xmlns:wp14="http://schemas.microsoft.com/office/word/2010/wordprocessingDrawing" xmlns:wp="http://schemas.openxmlformats.org/drawingml/2006/wordprocessingDrawing" xmlns:w10="urn:schemas-microsoft-com:office:word" xmlns:w="http://schemas.openxmlformats.org/wordprocessingml/2006/main" xmlns:w14="http://schemas.microsoft.com/office/word/2010/wordml" xmlns:w15="http://schemas.microsoft.com/office/word/2012/wordml" xmlns:w16cid="http://schemas.microsoft.com/office/word/2016/wordml/cid" xmlns:w16se="http://schemas.microsoft.com/office/word/2015/wordml/symex" xmlns:wpg="http://schemas.microsoft.com/office/word/2010/wordprocessingGroup" xmlns:wpi="http://schemas.microsoft.com/office/word/2010/wordprocessingInk" xmlns:wne="http://schemas.microsoft.com/office/word/2006/wordml" xmlns:wps="http://schemas.microsoft.com/office/word/2010/wordprocessingShape" mc:Ignorable="w14 w15 w16se w16cid wp14">
+<w:ftr xmlns:wpc="http://schemas.microsoft.com/office/word/2010/wordprocessingCanvas" xmlns:mc="http://schemas.openxmlformats.org/markup-compatibility/2006" xmlns:o="urn:schemas-microsoft-com:office:office" xmlns:r="http://schemas.openxmlformats.org/officeDocument/2006/relationships" xmlns:m="http://schemas.openxmlformats.org/officeDocument/2006/math" xmlns:v="urn:schemas-microsoft-com:vml" xmlns:wp14="http://schemas.microsoft.com/office/word/2010/wordprocessingDrawing" xmlns:wp="http://schemas.openxmlformats.org/drawingml/2006/wordprocessingDrawing" xmlns:w10="urn:schemas-microsoft-com:office:word" xmlns:w="http://schemas.openxmlformats.org/wordprocessingml/2006/main" xmlns:w14="http://schemas.microsoft.com/office/word/2010/wordml" xmlns:w15="http://schemas.microsoft.com/office/word/2012/wordml" xmlns:wpg="http://schemas.microsoft.com/office/word/2010/wordprocessingGroup" xmlns:wpi="http://schemas.microsoft.com/office/word/2010/wordprocessingInk" xmlns:wne="http://schemas.microsoft.com/office/word/2006/wordml" xmlns:wps="http://schemas.microsoft.com/office/word/2010/wordprocessingShape" mc:Ignorable="w14 w15 wp14">
   <w:p>
     <w:pPr>
       <w:pStyle w:val="Footer"/>
@@ -3919,7 +4034,7 @@
         </mc:Choice>
         <mc:Fallback>
           <w:pict>
-            <v:line w14:anchorId="6ACD4984" id="Straight Connector 19" o:spid="_x0000_s1026" style="position:absolute;flip:y;z-index:251660288;visibility:visible;mso-wrap-style:square;mso-width-percent:0;mso-height-percent:0;mso-wrap-distance-left:9pt;mso-wrap-distance-top:0;mso-wrap-distance-right:9pt;mso-wrap-distance-bottom:0;mso-position-horizontal:absolute;mso-position-horizontal-relative:text;mso-position-vertical:absolute;mso-position-vertical-relative:text;mso-width-percent:0;mso-height-percent:0;mso-width-relative:page;mso-height-relative:page" from="-.1pt,5.2pt" to="520.7pt,5.2pt" o:gfxdata="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" strokecolor="#f37123" strokeweight="1pt">
+            <v:line w14:anchorId="3EDDD093" id="Straight Connector 19" o:spid="_x0000_s1026" style="position:absolute;flip:y;z-index:251660288;visibility:visible;mso-wrap-style:square;mso-width-percent:0;mso-height-percent:0;mso-wrap-distance-left:9pt;mso-wrap-distance-top:0;mso-wrap-distance-right:9pt;mso-wrap-distance-bottom:0;mso-position-horizontal:absolute;mso-position-horizontal-relative:text;mso-position-vertical:absolute;mso-position-vertical-relative:text;mso-width-percent:0;mso-height-percent:0;mso-width-relative:page;mso-height-relative:page" from="-.1pt,5.2pt" to="520.7pt,5.2pt" o:gfxdata="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" strokecolor="#f37123" strokeweight="1pt">
               <v:stroke endcap="round"/>
             </v:line>
           </w:pict>
@@ -4663,7 +4778,7 @@
                           <wp:extent cx="201930" cy="201930"/>
                           <wp:effectExtent l="0" t="0" r="7620" b="7620"/>
                           <wp:docPr id="12" name="Picture 12">
-                            <a:hlinkClick xmlns:a="http://schemas.openxmlformats.org/drawingml/2006/main" r:id="rId3"/>
+                            <a:hlinkClick xmlns:a="http://schemas.openxmlformats.org/drawingml/2006/main" r:id="rId1"/>
                           </wp:docPr>
                           <wp:cNvGraphicFramePr>
                             <a:graphicFrameLocks xmlns:a="http://schemas.openxmlformats.org/drawingml/2006/main" noChangeAspect="1"/>
@@ -4673,7 +4788,7 @@
                               <pic:pic xmlns:pic="http://schemas.openxmlformats.org/drawingml/2006/picture">
                                 <pic:nvPicPr>
                                   <pic:cNvPr id="0" name="Picture 19">
-                                    <a:hlinkClick r:id="rId3"/>
+                                    <a:hlinkClick r:id="rId1"/>
                                   </pic:cNvPr>
                                   <pic:cNvPicPr>
                                     <a:picLocks noChangeAspect="1" noChangeArrowheads="1"/>
@@ -5402,7 +5517,7 @@
                               <w:sz w:val="18"/>
                               <w:szCs w:val="18"/>
                             </w:rPr>
-                            <w:t>2</w:t>
+                            <w:t>3</w:t>
                           </w:r>
                           <w:r>
                             <w:rPr>
@@ -5523,7 +5638,7 @@
                         <w:sz w:val="18"/>
                         <w:szCs w:val="18"/>
                       </w:rPr>
-                      <w:t>2</w:t>
+                      <w:t>3</w:t>
                     </w:r>
                     <w:r>
                       <w:rPr>
@@ -5588,7 +5703,7 @@
 </file>
 
 <file path=word/footnotes.xml><?xml version="1.0" encoding="utf-8"?>
-<w:footnotes xmlns:wpc="http://schemas.microsoft.com/office/word/2010/wordprocessingCanvas" xmlns:cx="http://schemas.microsoft.com/office/drawing/2014/chartex" xmlns:cx1="http://schemas.microsoft.com/office/drawing/2015/9/8/chartex" xmlns:cx2="http://schemas.microsoft.com/office/drawing/2015/10/21/chartex" xmlns:cx3="http://schemas.microsoft.com/office/drawing/2016/5/9/chartex" xmlns:cx4="http://schemas.microsoft.com/office/drawing/2016/5/10/chartex" xmlns:cx5="http://schemas.microsoft.com/office/drawing/2016/5/11/chartex" xmlns:cx6="http://schemas.microsoft.com/office/drawing/2016/5/12/chartex" xmlns:cx7="http://schemas.microsoft.com/office/drawing/2016/5/13/chartex" xmlns:cx8="http://schemas.microsoft.com/office/drawing/2016/5/14/chartex" xmlns:mc="http://schemas.openxmlformats.org/markup-compatibility/2006" xmlns:aink="http://schemas.microsoft.com/office/drawing/2016/ink" xmlns:am3d="http://schemas.microsoft.com/office/drawing/2017/model3d" xmlns:o="urn:schemas-microsoft-com:office:office" xmlns:r="http://schemas.openxmlformats.org/officeDocument/2006/relationships" xmlns:m="http://schemas.openxmlformats.org/officeDocument/2006/math" xmlns:v="urn:schemas-microsoft-com:vml" xmlns:wp14="http://schemas.microsoft.com/office/word/2010/wordprocessingDrawing" xmlns:wp="http://schemas.openxmlformats.org/drawingml/2006/wordprocessingDrawing" xmlns:w10="urn:schemas-microsoft-com:office:word" xmlns:w="http://schemas.openxmlformats.org/wordprocessingml/2006/main" xmlns:w14="http://schemas.microsoft.com/office/word/2010/wordml" xmlns:w15="http://schemas.microsoft.com/office/word/2012/wordml" xmlns:w16cid="http://schemas.microsoft.com/office/word/2016/wordml/cid" xmlns:w16se="http://schemas.microsoft.com/office/word/2015/wordml/symex" xmlns:wpg="http://schemas.microsoft.com/office/word/2010/wordprocessingGroup" xmlns:wpi="http://schemas.microsoft.com/office/word/2010/wordprocessingInk" xmlns:wne="http://schemas.microsoft.com/office/word/2006/wordml" xmlns:wps="http://schemas.microsoft.com/office/word/2010/wordprocessingShape" mc:Ignorable="w14 w15 w16se w16cid wp14">
+<w:footnotes xmlns:wpc="http://schemas.microsoft.com/office/word/2010/wordprocessingCanvas" xmlns:mc="http://schemas.openxmlformats.org/markup-compatibility/2006" xmlns:o="urn:schemas-microsoft-com:office:office" xmlns:r="http://schemas.openxmlformats.org/officeDocument/2006/relationships" xmlns:m="http://schemas.openxmlformats.org/officeDocument/2006/math" xmlns:v="urn:schemas-microsoft-com:vml" xmlns:wp14="http://schemas.microsoft.com/office/word/2010/wordprocessingDrawing" xmlns:wp="http://schemas.openxmlformats.org/drawingml/2006/wordprocessingDrawing" xmlns:w10="urn:schemas-microsoft-com:office:word" xmlns:w="http://schemas.openxmlformats.org/wordprocessingml/2006/main" xmlns:w14="http://schemas.microsoft.com/office/word/2010/wordml" xmlns:w15="http://schemas.microsoft.com/office/word/2012/wordml" xmlns:wpg="http://schemas.microsoft.com/office/word/2010/wordprocessingGroup" xmlns:wpi="http://schemas.microsoft.com/office/word/2010/wordprocessingInk" xmlns:wne="http://schemas.microsoft.com/office/word/2006/wordml" xmlns:wps="http://schemas.microsoft.com/office/word/2010/wordprocessingShape" mc:Ignorable="w14 w15 wp14">
   <w:footnote w:type="separator" w:id="-1">
     <w:p>
       <w:pPr>
@@ -5613,7 +5728,7 @@
 </file>
 
 <file path=word/header1.xml><?xml version="1.0" encoding="utf-8"?>
-<w:hdr xmlns:wpc="http://schemas.microsoft.com/office/word/2010/wordprocessingCanvas" xmlns:cx="http://schemas.microsoft.com/office/drawing/2014/chartex" xmlns:cx1="http://schemas.microsoft.com/office/drawing/2015/9/8/chartex" xmlns:cx2="http://schemas.microsoft.com/office/drawing/2015/10/21/chartex" xmlns:cx3="http://schemas.microsoft.com/office/drawing/2016/5/9/chartex" xmlns:cx4="http://schemas.microsoft.com/office/drawing/2016/5/10/chartex" xmlns:cx5="http://schemas.microsoft.com/office/drawing/2016/5/11/chartex" xmlns:cx6="http://schemas.microsoft.com/office/drawing/2016/5/12/chartex" xmlns:cx7="http://schemas.microsoft.com/office/drawing/2016/5/13/chartex" xmlns:cx8="http://schemas.microsoft.com/office/drawing/2016/5/14/chartex" xmlns:mc="http://schemas.openxmlformats.org/markup-compatibility/2006" xmlns:aink="http://schemas.microsoft.com/office/drawing/2016/ink" xmlns:am3d="http://schemas.microsoft.com/office/drawing/2017/model3d" xmlns:o="urn:schemas-microsoft-com:office:office" xmlns:r="http://schemas.openxmlformats.org/officeDocument/2006/relationships" xmlns:m="http://schemas.openxmlformats.org/officeDocument/2006/math" xmlns:v="urn:schemas-microsoft-com:vml" xmlns:wp14="http://schemas.microsoft.com/office/word/2010/wordprocessingDrawing" xmlns:wp="http://schemas.openxmlformats.org/drawingml/2006/wordprocessingDrawing" xmlns:w10="urn:schemas-microsoft-com:office:word" xmlns:w="http://schemas.openxmlformats.org/wordprocessingml/2006/main" xmlns:w14="http://schemas.microsoft.com/office/word/2010/wordml" xmlns:w15="http://schemas.microsoft.com/office/word/2012/wordml" xmlns:w16cid="http://schemas.microsoft.com/office/word/2016/wordml/cid" xmlns:w16se="http://schemas.microsoft.com/office/word/2015/wordml/symex" xmlns:wpg="http://schemas.microsoft.com/office/word/2010/wordprocessingGroup" xmlns:wpi="http://schemas.microsoft.com/office/word/2010/wordprocessingInk" xmlns:wne="http://schemas.microsoft.com/office/word/2006/wordml" xmlns:wps="http://schemas.microsoft.com/office/word/2010/wordprocessingShape" mc:Ignorable="w14 w15 w16se w16cid wp14">
+<w:hdr xmlns:wpc="http://schemas.microsoft.com/office/word/2010/wordprocessingCanvas" xmlns:mc="http://schemas.openxmlformats.org/markup-compatibility/2006" xmlns:o="urn:schemas-microsoft-com:office:office" xmlns:r="http://schemas.openxmlformats.org/officeDocument/2006/relationships" xmlns:m="http://schemas.openxmlformats.org/officeDocument/2006/math" xmlns:v="urn:schemas-microsoft-com:vml" xmlns:wp14="http://schemas.microsoft.com/office/word/2010/wordprocessingDrawing" xmlns:wp="http://schemas.openxmlformats.org/drawingml/2006/wordprocessingDrawing" xmlns:w10="urn:schemas-microsoft-com:office:word" xmlns:w="http://schemas.openxmlformats.org/wordprocessingml/2006/main" xmlns:w14="http://schemas.microsoft.com/office/word/2010/wordml" xmlns:w15="http://schemas.microsoft.com/office/word/2012/wordml" xmlns:wpg="http://schemas.microsoft.com/office/word/2010/wordprocessingGroup" xmlns:wpi="http://schemas.microsoft.com/office/word/2010/wordprocessingInk" xmlns:wne="http://schemas.microsoft.com/office/word/2006/wordml" xmlns:wps="http://schemas.microsoft.com/office/word/2010/wordprocessingShape" mc:Ignorable="w14 w15 wp14">
   <w:p>
     <w:pPr>
       <w:pStyle w:val="Header"/>
@@ -5624,7 +5739,7 @@
 </file>
 
 <file path=word/numbering.xml><?xml version="1.0" encoding="utf-8"?>
-<w:numbering xmlns:wpc="http://schemas.microsoft.com/office/word/2010/wordprocessingCanvas" xmlns:cx="http://schemas.microsoft.com/office/drawing/2014/chartex" xmlns:cx1="http://schemas.microsoft.com/office/drawing/2015/9/8/chartex" xmlns:cx2="http://schemas.microsoft.com/office/drawing/2015/10/21/chartex" xmlns:cx3="http://schemas.microsoft.com/office/drawing/2016/5/9/chartex" xmlns:cx4="http://schemas.microsoft.com/office/drawing/2016/5/10/chartex" xmlns:cx5="http://schemas.microsoft.com/office/drawing/2016/5/11/chartex" xmlns:cx6="http://schemas.microsoft.com/office/drawing/2016/5/12/chartex" xmlns:cx7="http://schemas.microsoft.com/office/drawing/2016/5/13/chartex" xmlns:cx8="http://schemas.microsoft.com/office/drawing/2016/5/14/chartex" xmlns:mc="http://schemas.openxmlformats.org/markup-compatibility/2006" xmlns:aink="http://schemas.microsoft.com/office/drawing/2016/ink" xmlns:am3d="http://schemas.microsoft.com/office/drawing/2017/model3d" xmlns:o="urn:schemas-microsoft-com:office:office" xmlns:r="http://schemas.openxmlformats.org/officeDocument/2006/relationships" xmlns:m="http://schemas.openxmlformats.org/officeDocument/2006/math" xmlns:v="urn:schemas-microsoft-com:vml" xmlns:wp14="http://schemas.microsoft.com/office/word/2010/wordprocessingDrawing" xmlns:wp="http://schemas.openxmlformats.org/drawingml/2006/wordprocessingDrawing" xmlns:w10="urn:schemas-microsoft-com:office:word" xmlns:w="http://schemas.openxmlformats.org/wordprocessingml/2006/main" xmlns:w14="http://schemas.microsoft.com/office/word/2010/wordml" xmlns:w15="http://schemas.microsoft.com/office/word/2012/wordml" xmlns:w16cid="http://schemas.microsoft.com/office/word/2016/wordml/cid" xmlns:w16se="http://schemas.microsoft.com/office/word/2015/wordml/symex" xmlns:wpg="http://schemas.microsoft.com/office/word/2010/wordprocessingGroup" xmlns:wpi="http://schemas.microsoft.com/office/word/2010/wordprocessingInk" xmlns:wne="http://schemas.microsoft.com/office/word/2006/wordml" xmlns:wps="http://schemas.microsoft.com/office/word/2010/wordprocessingShape" mc:Ignorable="w14 w15 w16se w16cid wp14">
+<w:numbering xmlns:wpc="http://schemas.microsoft.com/office/word/2010/wordprocessingCanvas" xmlns:mc="http://schemas.openxmlformats.org/markup-compatibility/2006" xmlns:o="urn:schemas-microsoft-com:office:office" xmlns:r="http://schemas.openxmlformats.org/officeDocument/2006/relationships" xmlns:m="http://schemas.openxmlformats.org/officeDocument/2006/math" xmlns:v="urn:schemas-microsoft-com:vml" xmlns:wp14="http://schemas.microsoft.com/office/word/2010/wordprocessingDrawing" xmlns:wp="http://schemas.openxmlformats.org/drawingml/2006/wordprocessingDrawing" xmlns:w10="urn:schemas-microsoft-com:office:word" xmlns:w="http://schemas.openxmlformats.org/wordprocessingml/2006/main" xmlns:w14="http://schemas.microsoft.com/office/word/2010/wordml" xmlns:w15="http://schemas.microsoft.com/office/word/2012/wordml" xmlns:wpg="http://schemas.microsoft.com/office/word/2010/wordprocessingGroup" xmlns:wpi="http://schemas.microsoft.com/office/word/2010/wordprocessingInk" xmlns:wne="http://schemas.microsoft.com/office/word/2006/wordml" xmlns:wps="http://schemas.microsoft.com/office/word/2010/wordprocessingShape" mc:Ignorable="w14 w15 wp14">
   <w:abstractNum w:abstractNumId="0" w15:restartNumberingAfterBreak="0">
     <w:nsid w:val="00EC029E"/>
     <w:multiLevelType w:val="hybridMultilevel"/>
@@ -7850,7 +7965,7 @@
 </file>
 
 <file path=word/styles.xml><?xml version="1.0" encoding="utf-8"?>
-<w:styles xmlns:mc="http://schemas.openxmlformats.org/markup-compatibility/2006" xmlns:r="http://schemas.openxmlformats.org/officeDocument/2006/relationships" xmlns:w="http://schemas.openxmlformats.org/wordprocessingml/2006/main" xmlns:w14="http://schemas.microsoft.com/office/word/2010/wordml" xmlns:w15="http://schemas.microsoft.com/office/word/2012/wordml" xmlns:w16cid="http://schemas.microsoft.com/office/word/2016/wordml/cid" xmlns:w16se="http://schemas.microsoft.com/office/word/2015/wordml/symex" mc:Ignorable="w14 w15 w16se w16cid">
+<w:styles xmlns:mc="http://schemas.openxmlformats.org/markup-compatibility/2006" xmlns:r="http://schemas.openxmlformats.org/officeDocument/2006/relationships" xmlns:w="http://schemas.openxmlformats.org/wordprocessingml/2006/main" xmlns:w14="http://schemas.microsoft.com/office/word/2010/wordml" xmlns:w15="http://schemas.microsoft.com/office/word/2012/wordml" mc:Ignorable="w14 w15">
   <w:docDefaults>
     <w:rPrDefault>
       <w:rPr>
@@ -7866,7 +7981,7 @@
       </w:pPr>
     </w:pPrDefault>
   </w:docDefaults>
-  <w:latentStyles w:defLockedState="0" w:defUIPriority="99" w:defSemiHidden="0" w:defUnhideWhenUsed="0" w:defQFormat="0" w:count="375">
+  <w:latentStyles w:defLockedState="0" w:defUIPriority="99" w:defSemiHidden="0" w:defUnhideWhenUsed="0" w:defQFormat="0" w:count="371">
     <w:lsdException w:name="Normal" w:uiPriority="0" w:qFormat="1"/>
     <w:lsdException w:name="heading 1" w:uiPriority="9" w:qFormat="1"/>
     <w:lsdException w:name="heading 2" w:semiHidden="1" w:uiPriority="9" w:unhideWhenUsed="1" w:qFormat="1"/>
@@ -8238,10 +8353,6 @@
     <w:lsdException w:name="List Table 5 Dark Accent 6" w:uiPriority="50"/>
     <w:lsdException w:name="List Table 6 Colorful Accent 6" w:uiPriority="51"/>
     <w:lsdException w:name="List Table 7 Colorful Accent 6" w:uiPriority="52"/>
-    <w:lsdException w:name="Mention" w:semiHidden="1" w:unhideWhenUsed="1"/>
-    <w:lsdException w:name="Smart Hyperlink" w:semiHidden="1" w:unhideWhenUsed="1"/>
-    <w:lsdException w:name="Hashtag" w:semiHidden="1" w:unhideWhenUsed="1"/>
-    <w:lsdException w:name="Unresolved Mention" w:semiHidden="1" w:unhideWhenUsed="1"/>
   </w:latentStyles>
   <w:style w:type="paragraph" w:default="1" w:styleId="Normal">
     <w:name w:val="Normal"/>
@@ -9009,7 +9120,7 @@
 </file>
 
 <file path=customXml/itemProps1.xml><?xml version="1.0" encoding="utf-8"?>
-<ds:datastoreItem xmlns:ds="http://schemas.openxmlformats.org/officeDocument/2006/customXml" ds:itemID="{0D8BE2D5-32D7-4F61-A8B6-D3CF25E03EC3}">
+<ds:datastoreItem xmlns:ds="http://schemas.openxmlformats.org/officeDocument/2006/customXml" ds:itemID="{3A591E68-472B-4BE2-8ABE-D6F51B116651}">
   <ds:schemaRefs>
     <ds:schemaRef ds:uri="http://schemas.openxmlformats.org/officeDocument/2006/bibliography"/>
   </ds:schemaRefs>

</xml_diff>